<commit_message>
Added BI and Wind Addendum dictionary and implementation
created installer for newest build, leaving with Charlie to install on
Steve's computer
</commit_message>
<xml_diff>
--- a/XML/XML/Template/WindAddendum.docx
+++ b/XML/XML/Template/WindAddendum.docx
@@ -32,7 +32,7 @@
           <w:szCs w:val="20"/>
           <w:u w:val="single"/>
         </w:rPr>
-        <w:t>&lt;Win</w:t>
+        <w:t>Win</w:t>
       </w:r>
       <w:r>
         <w:rPr>
@@ -164,24 +164,6 @@
                 <w:szCs w:val="20"/>
               </w:rPr>
             </w:pPr>
-            <w:r>
-              <w:rPr>
-                <w:rFonts w:ascii="Times New Roman" w:eastAsia="Times New Roman" w:hAnsi="Times New Roman"/>
-                <w:bCs/>
-                <w:sz w:val="20"/>
-                <w:szCs w:val="20"/>
-              </w:rPr>
-              <w:t xml:space="preserve"> </w:t>
-            </w:r>
-            <w:r>
-              <w:rPr>
-                <w:rFonts w:ascii="Times New Roman" w:eastAsia="Times New Roman" w:hAnsi="Times New Roman"/>
-                <w:bCs/>
-                <w:sz w:val="20"/>
-                <w:szCs w:val="20"/>
-              </w:rPr>
-              <w:t>&lt;</w:t>
-            </w:r>
             <w:proofErr w:type="spellStart"/>
             <w:r>
               <w:rPr>
@@ -235,7 +217,23 @@
                 <w:sz w:val="20"/>
                 <w:szCs w:val="20"/>
               </w:rPr>
-              <w:t>&lt;Win1</w:t>
+              <w:t>&lt;Win</w:t>
+            </w:r>
+            <w:r>
+              <w:rPr>
+                <w:rFonts w:ascii="Times New Roman" w:eastAsia="Times New Roman" w:hAnsi="Times New Roman"/>
+                <w:sz w:val="20"/>
+                <w:szCs w:val="20"/>
+              </w:rPr>
+              <w:t>d</w:t>
+            </w:r>
+            <w:r>
+              <w:rPr>
+                <w:rFonts w:ascii="Times New Roman" w:eastAsia="Times New Roman" w:hAnsi="Times New Roman"/>
+                <w:sz w:val="20"/>
+                <w:szCs w:val="20"/>
+              </w:rPr>
+              <w:t>1</w:t>
             </w:r>
             <w:bookmarkStart w:id="0" w:name="OLE_LINK2"/>
             <w:bookmarkStart w:id="1" w:name="OLE_LINK1"/>
@@ -296,6 +294,14 @@
                 <w:sz w:val="20"/>
                 <w:szCs w:val="20"/>
               </w:rPr>
+              <w:t>d</w:t>
+            </w:r>
+            <w:r>
+              <w:rPr>
+                <w:rFonts w:ascii="Times New Roman" w:eastAsia="Times New Roman" w:hAnsi="Times New Roman"/>
+                <w:sz w:val="20"/>
+                <w:szCs w:val="20"/>
+              </w:rPr>
               <w:t>2</w:t>
             </w:r>
             <w:r>
@@ -328,24 +334,6 @@
                 <w:szCs w:val="20"/>
               </w:rPr>
             </w:pPr>
-            <w:r>
-              <w:rPr>
-                <w:rFonts w:ascii="Times New Roman" w:eastAsia="Times New Roman" w:hAnsi="Times New Roman"/>
-                <w:bCs/>
-                <w:sz w:val="20"/>
-                <w:szCs w:val="20"/>
-              </w:rPr>
-              <w:t xml:space="preserve"> </w:t>
-            </w:r>
-            <w:r>
-              <w:rPr>
-                <w:rFonts w:ascii="Times New Roman" w:eastAsia="Times New Roman" w:hAnsi="Times New Roman"/>
-                <w:bCs/>
-                <w:sz w:val="20"/>
-                <w:szCs w:val="20"/>
-              </w:rPr>
-              <w:t>&lt;</w:t>
-            </w:r>
             <w:proofErr w:type="spellStart"/>
             <w:r>
               <w:rPr>
@@ -407,6 +395,14 @@
                 <w:sz w:val="20"/>
                 <w:szCs w:val="20"/>
               </w:rPr>
+              <w:t>d</w:t>
+            </w:r>
+            <w:r>
+              <w:rPr>
+                <w:rFonts w:ascii="Times New Roman" w:eastAsia="Times New Roman" w:hAnsi="Times New Roman"/>
+                <w:sz w:val="20"/>
+                <w:szCs w:val="20"/>
+              </w:rPr>
               <w:t>3</w:t>
             </w:r>
             <w:r>
@@ -442,6 +438,14 @@
                 <w:szCs w:val="20"/>
               </w:rPr>
               <w:t>&lt;Win</w:t>
+            </w:r>
+            <w:r>
+              <w:rPr>
+                <w:rFonts w:ascii="Times New Roman" w:eastAsia="Times New Roman" w:hAnsi="Times New Roman"/>
+                <w:sz w:val="20"/>
+                <w:szCs w:val="20"/>
+              </w:rPr>
+              <w:t>d</w:t>
             </w:r>
             <w:r>
               <w:rPr>
@@ -523,6 +527,14 @@
                 <w:sz w:val="20"/>
                 <w:szCs w:val="20"/>
               </w:rPr>
+              <w:t>d</w:t>
+            </w:r>
+            <w:r>
+              <w:rPr>
+                <w:rFonts w:ascii="Times New Roman" w:eastAsia="Times New Roman" w:hAnsi="Times New Roman"/>
+                <w:sz w:val="20"/>
+                <w:szCs w:val="20"/>
+              </w:rPr>
               <w:t>5</w:t>
             </w:r>
             <w:r>
@@ -555,6 +567,14 @@
                 <w:szCs w:val="20"/>
               </w:rPr>
               <w:t>&lt;Win</w:t>
+            </w:r>
+            <w:r>
+              <w:rPr>
+                <w:rFonts w:ascii="Times New Roman" w:eastAsia="Times New Roman" w:hAnsi="Times New Roman"/>
+                <w:sz w:val="20"/>
+                <w:szCs w:val="20"/>
+              </w:rPr>
+              <w:t>d</w:t>
             </w:r>
             <w:r>
               <w:rPr>
@@ -636,6 +656,14 @@
                 <w:sz w:val="20"/>
                 <w:szCs w:val="20"/>
               </w:rPr>
+              <w:t>d</w:t>
+            </w:r>
+            <w:r>
+              <w:rPr>
+                <w:rFonts w:ascii="Times New Roman" w:eastAsia="Times New Roman" w:hAnsi="Times New Roman"/>
+                <w:sz w:val="20"/>
+                <w:szCs w:val="20"/>
+              </w:rPr>
               <w:t>7</w:t>
             </w:r>
             <w:r>
@@ -668,6 +696,14 @@
                 <w:szCs w:val="20"/>
               </w:rPr>
               <w:t>&lt;Win</w:t>
+            </w:r>
+            <w:r>
+              <w:rPr>
+                <w:rFonts w:ascii="Times New Roman" w:eastAsia="Times New Roman" w:hAnsi="Times New Roman"/>
+                <w:sz w:val="20"/>
+                <w:szCs w:val="20"/>
+              </w:rPr>
+              <w:t>d</w:t>
             </w:r>
             <w:r>
               <w:rPr>
@@ -713,7 +749,7 @@
                 <w:sz w:val="20"/>
                 <w:szCs w:val="20"/>
               </w:rPr>
-              <w:t xml:space="preserve"> Door  / Garage Openin</w:t>
+              <w:t>Door  / Garage Openin</w:t>
             </w:r>
             <w:r>
               <w:rPr>
@@ -757,6 +793,14 @@
                 <w:sz w:val="20"/>
                 <w:szCs w:val="20"/>
               </w:rPr>
+              <w:t>d</w:t>
+            </w:r>
+            <w:r>
+              <w:rPr>
+                <w:rFonts w:ascii="Times New Roman" w:eastAsia="Times New Roman" w:hAnsi="Times New Roman"/>
+                <w:sz w:val="20"/>
+                <w:szCs w:val="20"/>
+              </w:rPr>
               <w:t>9</w:t>
             </w:r>
             <w:r>
@@ -789,6 +833,14 @@
                 <w:szCs w:val="20"/>
               </w:rPr>
               <w:t>&lt;Win</w:t>
+            </w:r>
+            <w:r>
+              <w:rPr>
+                <w:rFonts w:ascii="Times New Roman" w:eastAsia="Times New Roman" w:hAnsi="Times New Roman"/>
+                <w:sz w:val="20"/>
+                <w:szCs w:val="20"/>
+              </w:rPr>
+              <w:t>d</w:t>
             </w:r>
             <w:r>
               <w:rPr>
@@ -835,7 +887,7 @@
                 <w:sz w:val="20"/>
                 <w:szCs w:val="20"/>
               </w:rPr>
-              <w:t xml:space="preserve"> Opening condition</w:t>
+              <w:t>Opening condition</w:t>
             </w:r>
           </w:p>
         </w:tc>
@@ -870,6 +922,14 @@
                 <w:sz w:val="20"/>
                 <w:szCs w:val="20"/>
               </w:rPr>
+              <w:t>d</w:t>
+            </w:r>
+            <w:r>
+              <w:rPr>
+                <w:rFonts w:ascii="Times New Roman" w:eastAsia="Times New Roman" w:hAnsi="Times New Roman"/>
+                <w:sz w:val="20"/>
+                <w:szCs w:val="20"/>
+              </w:rPr>
               <w:t>11</w:t>
             </w:r>
             <w:r>
@@ -902,6 +962,14 @@
                 <w:szCs w:val="20"/>
               </w:rPr>
               <w:t>&lt;Win</w:t>
+            </w:r>
+            <w:r>
+              <w:rPr>
+                <w:rFonts w:ascii="Times New Roman" w:eastAsia="Times New Roman" w:hAnsi="Times New Roman"/>
+                <w:sz w:val="20"/>
+                <w:szCs w:val="20"/>
+              </w:rPr>
+              <w:t>d</w:t>
             </w:r>
             <w:r>
               <w:rPr>
@@ -983,6 +1051,14 @@
                 <w:sz w:val="20"/>
                 <w:szCs w:val="20"/>
               </w:rPr>
+              <w:t>d</w:t>
+            </w:r>
+            <w:r>
+              <w:rPr>
+                <w:rFonts w:ascii="Times New Roman" w:eastAsia="Times New Roman" w:hAnsi="Times New Roman"/>
+                <w:sz w:val="20"/>
+                <w:szCs w:val="20"/>
+              </w:rPr>
               <w:t>13</w:t>
             </w:r>
             <w:r>
@@ -1015,6 +1091,14 @@
                 <w:szCs w:val="20"/>
               </w:rPr>
               <w:t>&lt;Win</w:t>
+            </w:r>
+            <w:r>
+              <w:rPr>
+                <w:rFonts w:ascii="Times New Roman" w:eastAsia="Times New Roman" w:hAnsi="Times New Roman"/>
+                <w:sz w:val="20"/>
+                <w:szCs w:val="20"/>
+              </w:rPr>
+              <w:t>d</w:t>
             </w:r>
             <w:r>
               <w:rPr>
@@ -1095,6 +1179,14 @@
                 <w:sz w:val="20"/>
                 <w:szCs w:val="20"/>
               </w:rPr>
+              <w:t>d</w:t>
+            </w:r>
+            <w:r>
+              <w:rPr>
+                <w:rFonts w:ascii="Times New Roman" w:eastAsia="Times New Roman" w:hAnsi="Times New Roman"/>
+                <w:sz w:val="20"/>
+                <w:szCs w:val="20"/>
+              </w:rPr>
               <w:t>15</w:t>
             </w:r>
             <w:r>
@@ -1127,6 +1219,14 @@
                 <w:szCs w:val="20"/>
               </w:rPr>
               <w:t>&lt;Win</w:t>
+            </w:r>
+            <w:r>
+              <w:rPr>
+                <w:rFonts w:ascii="Times New Roman" w:eastAsia="Times New Roman" w:hAnsi="Times New Roman"/>
+                <w:sz w:val="20"/>
+                <w:szCs w:val="20"/>
+              </w:rPr>
+              <w:t>d</w:t>
             </w:r>
             <w:r>
               <w:rPr>
@@ -1208,6 +1308,14 @@
                 <w:sz w:val="20"/>
                 <w:szCs w:val="20"/>
               </w:rPr>
+              <w:t>d</w:t>
+            </w:r>
+            <w:r>
+              <w:rPr>
+                <w:rFonts w:ascii="Times New Roman" w:eastAsia="Times New Roman" w:hAnsi="Times New Roman"/>
+                <w:sz w:val="20"/>
+                <w:szCs w:val="20"/>
+              </w:rPr>
               <w:t>17</w:t>
             </w:r>
             <w:r>
@@ -1240,6 +1348,14 @@
                 <w:szCs w:val="20"/>
               </w:rPr>
               <w:t>&lt;Win</w:t>
+            </w:r>
+            <w:r>
+              <w:rPr>
+                <w:rFonts w:ascii="Times New Roman" w:eastAsia="Times New Roman" w:hAnsi="Times New Roman"/>
+                <w:sz w:val="20"/>
+                <w:szCs w:val="20"/>
+              </w:rPr>
+              <w:t>d</w:t>
             </w:r>
             <w:r>
               <w:rPr>
@@ -1321,6 +1437,14 @@
                 <w:sz w:val="20"/>
                 <w:szCs w:val="20"/>
               </w:rPr>
+              <w:t>d</w:t>
+            </w:r>
+            <w:r>
+              <w:rPr>
+                <w:rFonts w:ascii="Times New Roman" w:eastAsia="Times New Roman" w:hAnsi="Times New Roman"/>
+                <w:sz w:val="20"/>
+                <w:szCs w:val="20"/>
+              </w:rPr>
               <w:t>19</w:t>
             </w:r>
             <w:r>
@@ -1353,6 +1477,14 @@
                 <w:szCs w:val="20"/>
               </w:rPr>
               <w:t>&lt;Win</w:t>
+            </w:r>
+            <w:r>
+              <w:rPr>
+                <w:rFonts w:ascii="Times New Roman" w:eastAsia="Times New Roman" w:hAnsi="Times New Roman"/>
+                <w:sz w:val="20"/>
+                <w:szCs w:val="20"/>
+              </w:rPr>
+              <w:t>d</w:t>
             </w:r>
             <w:r>
               <w:rPr>
@@ -1399,7 +1531,7 @@
                 <w:sz w:val="20"/>
                 <w:szCs w:val="20"/>
               </w:rPr>
-              <w:t>&lt;Win</w:t>
+              <w:t>Win</w:t>
             </w:r>
             <w:r>
               <w:rPr>
@@ -1442,6 +1574,14 @@
                 <w:sz w:val="20"/>
                 <w:szCs w:val="20"/>
               </w:rPr>
+              <w:t>d</w:t>
+            </w:r>
+            <w:r>
+              <w:rPr>
+                <w:rFonts w:ascii="Times New Roman" w:eastAsia="Times New Roman" w:hAnsi="Times New Roman"/>
+                <w:sz w:val="20"/>
+                <w:szCs w:val="20"/>
+              </w:rPr>
               <w:t>21</w:t>
             </w:r>
             <w:r>
@@ -1474,6 +1614,14 @@
                 <w:szCs w:val="20"/>
               </w:rPr>
               <w:t>&lt;Win</w:t>
+            </w:r>
+            <w:r>
+              <w:rPr>
+                <w:rFonts w:ascii="Times New Roman" w:eastAsia="Times New Roman" w:hAnsi="Times New Roman"/>
+                <w:sz w:val="20"/>
+                <w:szCs w:val="20"/>
+              </w:rPr>
+              <w:t>d</w:t>
             </w:r>
             <w:r>
               <w:rPr>
@@ -1598,7 +1746,7 @@
                 <w:sz w:val="20"/>
                 <w:szCs w:val="20"/>
               </w:rPr>
-              <w:t xml:space="preserve">   Roof  Age:</w:t>
+              <w:t>Roof  Age:</w:t>
             </w:r>
           </w:p>
         </w:tc>
@@ -1629,6 +1777,14 @@
                 <w:sz w:val="20"/>
                 <w:szCs w:val="20"/>
               </w:rPr>
+              <w:t>d</w:t>
+            </w:r>
+            <w:r>
+              <w:rPr>
+                <w:rFonts w:ascii="Times New Roman" w:eastAsia="Times New Roman" w:hAnsi="Times New Roman"/>
+                <w:sz w:val="20"/>
+                <w:szCs w:val="20"/>
+              </w:rPr>
               <w:t>23</w:t>
             </w:r>
             <w:r>
@@ -1661,6 +1817,14 @@
                 <w:szCs w:val="20"/>
               </w:rPr>
               <w:t>&lt;Win</w:t>
+            </w:r>
+            <w:r>
+              <w:rPr>
+                <w:rFonts w:ascii="Times New Roman" w:eastAsia="Times New Roman" w:hAnsi="Times New Roman"/>
+                <w:sz w:val="20"/>
+                <w:szCs w:val="20"/>
+              </w:rPr>
+              <w:t>d</w:t>
             </w:r>
             <w:r>
               <w:rPr>
@@ -1706,7 +1870,7 @@
                 <w:sz w:val="20"/>
                 <w:szCs w:val="20"/>
               </w:rPr>
-              <w:t xml:space="preserve">   Roof Upgrade Year:</w:t>
+              <w:t>Roof Upgrade Year:</w:t>
             </w:r>
           </w:p>
         </w:tc>
@@ -1740,6 +1904,14 @@
                 <w:sz w:val="20"/>
                 <w:szCs w:val="20"/>
               </w:rPr>
+              <w:t>d</w:t>
+            </w:r>
+            <w:r>
+              <w:rPr>
+                <w:rFonts w:ascii="Times New Roman" w:eastAsia="Times New Roman" w:hAnsi="Times New Roman"/>
+                <w:sz w:val="20"/>
+                <w:szCs w:val="20"/>
+              </w:rPr>
               <w:t>25</w:t>
             </w:r>
             <w:r>
@@ -1772,6 +1944,14 @@
                 <w:szCs w:val="20"/>
               </w:rPr>
               <w:t>&lt;Win</w:t>
+            </w:r>
+            <w:r>
+              <w:rPr>
+                <w:rFonts w:ascii="Times New Roman" w:eastAsia="Times New Roman" w:hAnsi="Times New Roman"/>
+                <w:sz w:val="20"/>
+                <w:szCs w:val="20"/>
+              </w:rPr>
+              <w:t>d</w:t>
             </w:r>
             <w:r>
               <w:rPr>
@@ -1814,16 +1994,6 @@
             <w:r>
               <w:rPr>
                 <w:rFonts w:ascii="Times New Roman" w:eastAsia="Times New Roman" w:hAnsi="Times New Roman"/>
-                <w:b/>
-                <w:bCs/>
-                <w:sz w:val="20"/>
-                <w:szCs w:val="20"/>
-              </w:rPr>
-              <w:t xml:space="preserve">   </w:t>
-            </w:r>
-            <w:r>
-              <w:rPr>
-                <w:rFonts w:ascii="Times New Roman" w:eastAsia="Times New Roman" w:hAnsi="Times New Roman"/>
                 <w:bCs/>
                 <w:sz w:val="20"/>
                 <w:szCs w:val="20"/>
@@ -1859,6 +2029,14 @@
                 <w:sz w:val="20"/>
                 <w:szCs w:val="20"/>
               </w:rPr>
+              <w:t>d</w:t>
+            </w:r>
+            <w:r>
+              <w:rPr>
+                <w:rFonts w:ascii="Times New Roman" w:eastAsia="Times New Roman" w:hAnsi="Times New Roman"/>
+                <w:sz w:val="20"/>
+                <w:szCs w:val="20"/>
+              </w:rPr>
               <w:t>27</w:t>
             </w:r>
             <w:r>
@@ -1891,6 +2069,14 @@
                 <w:szCs w:val="20"/>
               </w:rPr>
               <w:t>&lt;Win</w:t>
+            </w:r>
+            <w:r>
+              <w:rPr>
+                <w:rFonts w:ascii="Times New Roman" w:eastAsia="Times New Roman" w:hAnsi="Times New Roman"/>
+                <w:sz w:val="20"/>
+                <w:szCs w:val="20"/>
+              </w:rPr>
+              <w:t>d</w:t>
             </w:r>
             <w:r>
               <w:rPr>
@@ -1932,16 +2118,6 @@
             <w:r>
               <w:rPr>
                 <w:rFonts w:ascii="Times New Roman" w:eastAsia="Times New Roman" w:hAnsi="Times New Roman"/>
-                <w:b/>
-                <w:bCs/>
-                <w:sz w:val="20"/>
-                <w:szCs w:val="20"/>
-              </w:rPr>
-              <w:t xml:space="preserve">   </w:t>
-            </w:r>
-            <w:r>
-              <w:rPr>
-                <w:rFonts w:ascii="Times New Roman" w:eastAsia="Times New Roman" w:hAnsi="Times New Roman"/>
                 <w:bCs/>
                 <w:sz w:val="20"/>
                 <w:szCs w:val="20"/>
@@ -1977,6 +2153,14 @@
                 <w:sz w:val="20"/>
                 <w:szCs w:val="20"/>
               </w:rPr>
+              <w:t>d</w:t>
+            </w:r>
+            <w:r>
+              <w:rPr>
+                <w:rFonts w:ascii="Times New Roman" w:eastAsia="Times New Roman" w:hAnsi="Times New Roman"/>
+                <w:sz w:val="20"/>
+                <w:szCs w:val="20"/>
+              </w:rPr>
               <w:t>29</w:t>
             </w:r>
             <w:r>
@@ -2009,6 +2193,14 @@
                 <w:szCs w:val="20"/>
               </w:rPr>
               <w:t>&lt;Win</w:t>
+            </w:r>
+            <w:r>
+              <w:rPr>
+                <w:rFonts w:ascii="Times New Roman" w:eastAsia="Times New Roman" w:hAnsi="Times New Roman"/>
+                <w:sz w:val="20"/>
+                <w:szCs w:val="20"/>
+              </w:rPr>
+              <w:t>d</w:t>
             </w:r>
             <w:r>
               <w:rPr>
@@ -2054,7 +2246,7 @@
                 <w:sz w:val="20"/>
                 <w:szCs w:val="20"/>
               </w:rPr>
-              <w:t xml:space="preserve">   Roof  deck type:</w:t>
+              <w:t>Roof  deck type:</w:t>
             </w:r>
           </w:p>
         </w:tc>
@@ -2085,6 +2277,14 @@
                 <w:sz w:val="20"/>
                 <w:szCs w:val="20"/>
               </w:rPr>
+              <w:t>d</w:t>
+            </w:r>
+            <w:r>
+              <w:rPr>
+                <w:rFonts w:ascii="Times New Roman" w:eastAsia="Times New Roman" w:hAnsi="Times New Roman"/>
+                <w:sz w:val="20"/>
+                <w:szCs w:val="20"/>
+              </w:rPr>
               <w:t>31</w:t>
             </w:r>
             <w:r>
@@ -2117,6 +2317,14 @@
                 <w:szCs w:val="20"/>
               </w:rPr>
               <w:t>&lt;Win</w:t>
+            </w:r>
+            <w:r>
+              <w:rPr>
+                <w:rFonts w:ascii="Times New Roman" w:eastAsia="Times New Roman" w:hAnsi="Times New Roman"/>
+                <w:sz w:val="20"/>
+                <w:szCs w:val="20"/>
+              </w:rPr>
+              <w:t>d</w:t>
             </w:r>
             <w:r>
               <w:rPr>
@@ -2162,7 +2370,7 @@
                 <w:sz w:val="20"/>
                 <w:szCs w:val="20"/>
               </w:rPr>
-              <w:t xml:space="preserve">   Roof insulation type:</w:t>
+              <w:t>Roof insulation type:</w:t>
             </w:r>
           </w:p>
         </w:tc>
@@ -2196,6 +2404,14 @@
                 <w:sz w:val="20"/>
                 <w:szCs w:val="20"/>
               </w:rPr>
+              <w:t>d</w:t>
+            </w:r>
+            <w:r>
+              <w:rPr>
+                <w:rFonts w:ascii="Times New Roman" w:eastAsia="Times New Roman" w:hAnsi="Times New Roman"/>
+                <w:sz w:val="20"/>
+                <w:szCs w:val="20"/>
+              </w:rPr>
               <w:t>33</w:t>
             </w:r>
             <w:r>
@@ -2228,6 +2444,14 @@
                 <w:szCs w:val="20"/>
               </w:rPr>
               <w:t>&lt;Win</w:t>
+            </w:r>
+            <w:r>
+              <w:rPr>
+                <w:rFonts w:ascii="Times New Roman" w:eastAsia="Times New Roman" w:hAnsi="Times New Roman"/>
+                <w:sz w:val="20"/>
+                <w:szCs w:val="20"/>
+              </w:rPr>
+              <w:t>d</w:t>
             </w:r>
             <w:r>
               <w:rPr>
@@ -2273,7 +2497,7 @@
                 <w:sz w:val="20"/>
                 <w:szCs w:val="20"/>
               </w:rPr>
-              <w:t xml:space="preserve">   Roof cover type:</w:t>
+              <w:t>Roof cover type:</w:t>
             </w:r>
           </w:p>
         </w:tc>
@@ -2307,6 +2531,14 @@
                 <w:sz w:val="20"/>
                 <w:szCs w:val="20"/>
               </w:rPr>
+              <w:t>d</w:t>
+            </w:r>
+            <w:r>
+              <w:rPr>
+                <w:rFonts w:ascii="Times New Roman" w:eastAsia="Times New Roman" w:hAnsi="Times New Roman"/>
+                <w:sz w:val="20"/>
+                <w:szCs w:val="20"/>
+              </w:rPr>
               <w:t>35</w:t>
             </w:r>
             <w:r>
@@ -2339,6 +2571,14 @@
                 <w:szCs w:val="20"/>
               </w:rPr>
               <w:t>&lt;Win</w:t>
+            </w:r>
+            <w:r>
+              <w:rPr>
+                <w:rFonts w:ascii="Times New Roman" w:eastAsia="Times New Roman" w:hAnsi="Times New Roman"/>
+                <w:sz w:val="20"/>
+                <w:szCs w:val="20"/>
+              </w:rPr>
+              <w:t>d</w:t>
             </w:r>
             <w:r>
               <w:rPr>
@@ -2388,7 +2628,7 @@
                 <w:sz w:val="20"/>
                 <w:szCs w:val="20"/>
               </w:rPr>
-              <w:t xml:space="preserve">   Roof fastening type:</w:t>
+              <w:t>Roof fastening type:</w:t>
             </w:r>
           </w:p>
         </w:tc>
@@ -2422,6 +2662,14 @@
                 <w:sz w:val="20"/>
                 <w:szCs w:val="20"/>
               </w:rPr>
+              <w:t>d</w:t>
+            </w:r>
+            <w:r>
+              <w:rPr>
+                <w:rFonts w:ascii="Times New Roman" w:eastAsia="Times New Roman" w:hAnsi="Times New Roman"/>
+                <w:sz w:val="20"/>
+                <w:szCs w:val="20"/>
+              </w:rPr>
               <w:t>37</w:t>
             </w:r>
             <w:r>
@@ -2457,6 +2705,14 @@
                 <w:szCs w:val="20"/>
               </w:rPr>
               <w:t>&lt;Win</w:t>
+            </w:r>
+            <w:r>
+              <w:rPr>
+                <w:rFonts w:ascii="Times New Roman" w:eastAsia="Times New Roman" w:hAnsi="Times New Roman"/>
+                <w:sz w:val="20"/>
+                <w:szCs w:val="20"/>
+              </w:rPr>
+              <w:t>d</w:t>
             </w:r>
             <w:r>
               <w:rPr>
@@ -2501,16 +2757,6 @@
             <w:r>
               <w:rPr>
                 <w:rFonts w:ascii="Times New Roman" w:eastAsia="Times New Roman" w:hAnsi="Times New Roman"/>
-                <w:b/>
-                <w:bCs/>
-                <w:sz w:val="20"/>
-                <w:szCs w:val="20"/>
-              </w:rPr>
-              <w:t xml:space="preserve">   </w:t>
-            </w:r>
-            <w:r>
-              <w:rPr>
-                <w:rFonts w:ascii="Times New Roman" w:eastAsia="Times New Roman" w:hAnsi="Times New Roman"/>
                 <w:bCs/>
                 <w:sz w:val="20"/>
                 <w:szCs w:val="20"/>
@@ -2524,8 +2770,8 @@
               <w:rPr>
                 <w:rFonts w:ascii="Times New Roman" w:eastAsia="Times New Roman" w:hAnsi="Times New Roman"/>
                 <w:bCs/>
-                <w:sz w:val="16"/>
-                <w:szCs w:val="16"/>
+                <w:sz w:val="20"/>
+                <w:szCs w:val="20"/>
               </w:rPr>
             </w:pPr>
             <w:r>
@@ -2569,6 +2815,14 @@
                 <w:sz w:val="20"/>
                 <w:szCs w:val="20"/>
               </w:rPr>
+              <w:t>d</w:t>
+            </w:r>
+            <w:r>
+              <w:rPr>
+                <w:rFonts w:ascii="Times New Roman" w:eastAsia="Times New Roman" w:hAnsi="Times New Roman"/>
+                <w:sz w:val="20"/>
+                <w:szCs w:val="20"/>
+              </w:rPr>
               <w:t>39</w:t>
             </w:r>
             <w:r>
@@ -2604,6 +2858,14 @@
                 <w:szCs w:val="20"/>
               </w:rPr>
               <w:t>&lt;Win</w:t>
+            </w:r>
+            <w:r>
+              <w:rPr>
+                <w:rFonts w:ascii="Times New Roman" w:eastAsia="Times New Roman" w:hAnsi="Times New Roman"/>
+                <w:sz w:val="20"/>
+                <w:szCs w:val="20"/>
+              </w:rPr>
+              <w:t>d</w:t>
             </w:r>
             <w:r>
               <w:rPr>
@@ -2762,6 +3024,14 @@
                 <w:sz w:val="20"/>
                 <w:szCs w:val="20"/>
               </w:rPr>
+              <w:t>d</w:t>
+            </w:r>
+            <w:r>
+              <w:rPr>
+                <w:rFonts w:ascii="Times New Roman" w:eastAsia="Times New Roman" w:hAnsi="Times New Roman"/>
+                <w:sz w:val="20"/>
+                <w:szCs w:val="20"/>
+              </w:rPr>
               <w:t>41</w:t>
             </w:r>
             <w:r>
@@ -2794,6 +3064,14 @@
                 <w:szCs w:val="20"/>
               </w:rPr>
               <w:t>&lt;Win</w:t>
+            </w:r>
+            <w:r>
+              <w:rPr>
+                <w:rFonts w:ascii="Times New Roman" w:eastAsia="Times New Roman" w:hAnsi="Times New Roman"/>
+                <w:sz w:val="20"/>
+                <w:szCs w:val="20"/>
+              </w:rPr>
+              <w:t>d</w:t>
             </w:r>
             <w:r>
               <w:rPr>
@@ -2873,6 +3151,14 @@
                 <w:sz w:val="20"/>
                 <w:szCs w:val="20"/>
               </w:rPr>
+              <w:t>d</w:t>
+            </w:r>
+            <w:r>
+              <w:rPr>
+                <w:rFonts w:ascii="Times New Roman" w:eastAsia="Times New Roman" w:hAnsi="Times New Roman"/>
+                <w:sz w:val="20"/>
+                <w:szCs w:val="20"/>
+              </w:rPr>
               <w:t>43</w:t>
             </w:r>
             <w:r>
@@ -2905,6 +3191,14 @@
                 <w:szCs w:val="20"/>
               </w:rPr>
               <w:t>&lt;Win</w:t>
+            </w:r>
+            <w:r>
+              <w:rPr>
+                <w:rFonts w:ascii="Times New Roman" w:eastAsia="Times New Roman" w:hAnsi="Times New Roman"/>
+                <w:sz w:val="20"/>
+                <w:szCs w:val="20"/>
+              </w:rPr>
+              <w:t>d</w:t>
             </w:r>
             <w:r>
               <w:rPr>
@@ -2981,6 +3275,14 @@
                 <w:sz w:val="20"/>
                 <w:szCs w:val="20"/>
               </w:rPr>
+              <w:t>d</w:t>
+            </w:r>
+            <w:r>
+              <w:rPr>
+                <w:rFonts w:ascii="Times New Roman" w:eastAsia="Times New Roman" w:hAnsi="Times New Roman"/>
+                <w:sz w:val="20"/>
+                <w:szCs w:val="20"/>
+              </w:rPr>
               <w:t>45</w:t>
             </w:r>
             <w:r>
@@ -3013,6 +3315,14 @@
                 <w:szCs w:val="20"/>
               </w:rPr>
               <w:t>&lt;Win</w:t>
+            </w:r>
+            <w:r>
+              <w:rPr>
+                <w:rFonts w:ascii="Times New Roman" w:eastAsia="Times New Roman" w:hAnsi="Times New Roman"/>
+                <w:sz w:val="20"/>
+                <w:szCs w:val="20"/>
+              </w:rPr>
+              <w:t>d</w:t>
             </w:r>
             <w:r>
               <w:rPr>
@@ -3089,6 +3399,14 @@
                 <w:sz w:val="20"/>
                 <w:szCs w:val="20"/>
               </w:rPr>
+              <w:t>d</w:t>
+            </w:r>
+            <w:r>
+              <w:rPr>
+                <w:rFonts w:ascii="Times New Roman" w:eastAsia="Times New Roman" w:hAnsi="Times New Roman"/>
+                <w:sz w:val="20"/>
+                <w:szCs w:val="20"/>
+              </w:rPr>
               <w:t>47</w:t>
             </w:r>
             <w:r>
@@ -3121,6 +3439,14 @@
                 <w:szCs w:val="20"/>
               </w:rPr>
               <w:t>&lt;Win</w:t>
+            </w:r>
+            <w:r>
+              <w:rPr>
+                <w:rFonts w:ascii="Times New Roman" w:eastAsia="Times New Roman" w:hAnsi="Times New Roman"/>
+                <w:sz w:val="20"/>
+                <w:szCs w:val="20"/>
+              </w:rPr>
+              <w:t>d</w:t>
             </w:r>
             <w:r>
               <w:rPr>
@@ -3235,7 +3561,7 @@
                 <w:sz w:val="20"/>
                 <w:szCs w:val="20"/>
               </w:rPr>
-              <w:t xml:space="preserve"> Flood Zone:</w:t>
+              <w:t>Flood Zone:</w:t>
             </w:r>
           </w:p>
         </w:tc>
@@ -3269,6 +3595,14 @@
                 <w:sz w:val="20"/>
                 <w:szCs w:val="20"/>
               </w:rPr>
+              <w:t>d</w:t>
+            </w:r>
+            <w:r>
+              <w:rPr>
+                <w:rFonts w:ascii="Times New Roman" w:eastAsia="Times New Roman" w:hAnsi="Times New Roman"/>
+                <w:sz w:val="20"/>
+                <w:szCs w:val="20"/>
+              </w:rPr>
               <w:t>49</w:t>
             </w:r>
             <w:r>
@@ -3301,6 +3635,14 @@
                 <w:szCs w:val="20"/>
               </w:rPr>
               <w:t>&lt;Win</w:t>
+            </w:r>
+            <w:r>
+              <w:rPr>
+                <w:rFonts w:ascii="Times New Roman" w:eastAsia="Times New Roman" w:hAnsi="Times New Roman"/>
+                <w:sz w:val="20"/>
+                <w:szCs w:val="20"/>
+              </w:rPr>
+              <w:t>d</w:t>
             </w:r>
             <w:r>
               <w:rPr>
@@ -3377,6 +3719,14 @@
                 <w:sz w:val="20"/>
                 <w:szCs w:val="20"/>
               </w:rPr>
+              <w:t>d</w:t>
+            </w:r>
+            <w:r>
+              <w:rPr>
+                <w:rFonts w:ascii="Times New Roman" w:eastAsia="Times New Roman" w:hAnsi="Times New Roman"/>
+                <w:sz w:val="20"/>
+                <w:szCs w:val="20"/>
+              </w:rPr>
               <w:t>51</w:t>
             </w:r>
             <w:r>
@@ -3409,6 +3759,14 @@
                 <w:szCs w:val="20"/>
               </w:rPr>
               <w:t>&lt;Win</w:t>
+            </w:r>
+            <w:r>
+              <w:rPr>
+                <w:rFonts w:ascii="Times New Roman" w:eastAsia="Times New Roman" w:hAnsi="Times New Roman"/>
+                <w:sz w:val="20"/>
+                <w:szCs w:val="20"/>
+              </w:rPr>
+              <w:t>d</w:t>
             </w:r>
             <w:r>
               <w:rPr>
@@ -3485,6 +3843,14 @@
                 <w:sz w:val="20"/>
                 <w:szCs w:val="20"/>
               </w:rPr>
+              <w:t>d</w:t>
+            </w:r>
+            <w:r>
+              <w:rPr>
+                <w:rFonts w:ascii="Times New Roman" w:eastAsia="Times New Roman" w:hAnsi="Times New Roman"/>
+                <w:sz w:val="20"/>
+                <w:szCs w:val="20"/>
+              </w:rPr>
               <w:t>53</w:t>
             </w:r>
             <w:r>
@@ -3517,6 +3883,14 @@
                 <w:szCs w:val="20"/>
               </w:rPr>
               <w:t>&lt;Win</w:t>
+            </w:r>
+            <w:r>
+              <w:rPr>
+                <w:rFonts w:ascii="Times New Roman" w:eastAsia="Times New Roman" w:hAnsi="Times New Roman"/>
+                <w:sz w:val="20"/>
+                <w:szCs w:val="20"/>
+              </w:rPr>
+              <w:t>d</w:t>
             </w:r>
             <w:r>
               <w:rPr>
@@ -3593,6 +3967,14 @@
                 <w:sz w:val="20"/>
                 <w:szCs w:val="20"/>
               </w:rPr>
+              <w:t>d</w:t>
+            </w:r>
+            <w:r>
+              <w:rPr>
+                <w:rFonts w:ascii="Times New Roman" w:eastAsia="Times New Roman" w:hAnsi="Times New Roman"/>
+                <w:sz w:val="20"/>
+                <w:szCs w:val="20"/>
+              </w:rPr>
               <w:t>55</w:t>
             </w:r>
             <w:r>
@@ -3625,6 +4007,14 @@
                 <w:szCs w:val="20"/>
               </w:rPr>
               <w:t>&lt;Win</w:t>
+            </w:r>
+            <w:r>
+              <w:rPr>
+                <w:rFonts w:ascii="Times New Roman" w:eastAsia="Times New Roman" w:hAnsi="Times New Roman"/>
+                <w:sz w:val="20"/>
+                <w:szCs w:val="20"/>
+              </w:rPr>
+              <w:t>d</w:t>
             </w:r>
             <w:r>
               <w:rPr>
@@ -3701,6 +4091,14 @@
                 <w:sz w:val="20"/>
                 <w:szCs w:val="20"/>
               </w:rPr>
+              <w:t>d</w:t>
+            </w:r>
+            <w:r>
+              <w:rPr>
+                <w:rFonts w:ascii="Times New Roman" w:eastAsia="Times New Roman" w:hAnsi="Times New Roman"/>
+                <w:sz w:val="20"/>
+                <w:szCs w:val="20"/>
+              </w:rPr>
               <w:t>57</w:t>
             </w:r>
             <w:r>
@@ -3733,6 +4131,14 @@
                 <w:szCs w:val="20"/>
               </w:rPr>
               <w:t>&lt;Win</w:t>
+            </w:r>
+            <w:r>
+              <w:rPr>
+                <w:rFonts w:ascii="Times New Roman" w:eastAsia="Times New Roman" w:hAnsi="Times New Roman"/>
+                <w:sz w:val="20"/>
+                <w:szCs w:val="20"/>
+              </w:rPr>
+              <w:t>d</w:t>
             </w:r>
             <w:r>
               <w:rPr>
@@ -3809,6 +4215,14 @@
                 <w:sz w:val="20"/>
                 <w:szCs w:val="20"/>
               </w:rPr>
+              <w:t>d</w:t>
+            </w:r>
+            <w:r>
+              <w:rPr>
+                <w:rFonts w:ascii="Times New Roman" w:eastAsia="Times New Roman" w:hAnsi="Times New Roman"/>
+                <w:sz w:val="20"/>
+                <w:szCs w:val="20"/>
+              </w:rPr>
               <w:t>59</w:t>
             </w:r>
             <w:r>
@@ -3841,6 +4255,14 @@
                 <w:szCs w:val="20"/>
               </w:rPr>
               <w:t>&lt;Win</w:t>
+            </w:r>
+            <w:r>
+              <w:rPr>
+                <w:rFonts w:ascii="Times New Roman" w:eastAsia="Times New Roman" w:hAnsi="Times New Roman"/>
+                <w:sz w:val="20"/>
+                <w:szCs w:val="20"/>
+              </w:rPr>
+              <w:t>d</w:t>
             </w:r>
             <w:r>
               <w:rPr>
@@ -3917,6 +4339,14 @@
                 <w:sz w:val="20"/>
                 <w:szCs w:val="20"/>
               </w:rPr>
+              <w:t>d</w:t>
+            </w:r>
+            <w:r>
+              <w:rPr>
+                <w:rFonts w:ascii="Times New Roman" w:eastAsia="Times New Roman" w:hAnsi="Times New Roman"/>
+                <w:sz w:val="20"/>
+                <w:szCs w:val="20"/>
+              </w:rPr>
               <w:t>61</w:t>
             </w:r>
             <w:r>
@@ -3949,6 +4379,14 @@
                 <w:szCs w:val="20"/>
               </w:rPr>
               <w:t>&lt;Win</w:t>
+            </w:r>
+            <w:r>
+              <w:rPr>
+                <w:rFonts w:ascii="Times New Roman" w:eastAsia="Times New Roman" w:hAnsi="Times New Roman"/>
+                <w:sz w:val="20"/>
+                <w:szCs w:val="20"/>
+              </w:rPr>
+              <w:t>d</w:t>
             </w:r>
             <w:r>
               <w:rPr>
@@ -4025,6 +4463,14 @@
                 <w:sz w:val="20"/>
                 <w:szCs w:val="20"/>
               </w:rPr>
+              <w:t>d</w:t>
+            </w:r>
+            <w:r>
+              <w:rPr>
+                <w:rFonts w:ascii="Times New Roman" w:eastAsia="Times New Roman" w:hAnsi="Times New Roman"/>
+                <w:sz w:val="20"/>
+                <w:szCs w:val="20"/>
+              </w:rPr>
               <w:t>63</w:t>
             </w:r>
             <w:r>
@@ -4057,6 +4503,14 @@
                 <w:szCs w:val="20"/>
               </w:rPr>
               <w:t>&lt;Win</w:t>
+            </w:r>
+            <w:r>
+              <w:rPr>
+                <w:rFonts w:ascii="Times New Roman" w:eastAsia="Times New Roman" w:hAnsi="Times New Roman"/>
+                <w:sz w:val="20"/>
+                <w:szCs w:val="20"/>
+              </w:rPr>
+              <w:t>d</w:t>
             </w:r>
             <w:r>
               <w:rPr>
@@ -4151,7 +4605,7 @@
                 <w:sz w:val="20"/>
                 <w:szCs w:val="20"/>
               </w:rPr>
-              <w:t>&lt;Win</w:t>
+              <w:t>Win</w:t>
             </w:r>
             <w:r>
               <w:rPr>
@@ -4219,6 +4673,14 @@
                 <w:sz w:val="20"/>
                 <w:szCs w:val="20"/>
               </w:rPr>
+              <w:t>d</w:t>
+            </w:r>
+            <w:r>
+              <w:rPr>
+                <w:rFonts w:ascii="Times New Roman" w:eastAsia="Times New Roman" w:hAnsi="Times New Roman"/>
+                <w:sz w:val="20"/>
+                <w:szCs w:val="20"/>
+              </w:rPr>
               <w:t>65</w:t>
             </w:r>
             <w:r>
@@ -4251,6 +4713,14 @@
                 <w:szCs w:val="20"/>
               </w:rPr>
               <w:t>&lt;Win</w:t>
+            </w:r>
+            <w:r>
+              <w:rPr>
+                <w:rFonts w:ascii="Times New Roman" w:eastAsia="Times New Roman" w:hAnsi="Times New Roman"/>
+                <w:sz w:val="20"/>
+                <w:szCs w:val="20"/>
+              </w:rPr>
+              <w:t>d</w:t>
             </w:r>
             <w:r>
               <w:rPr>
@@ -4295,7 +4765,7 @@
                 <w:sz w:val="20"/>
                 <w:szCs w:val="20"/>
               </w:rPr>
-              <w:t>&lt;Win</w:t>
+              <w:t>Win</w:t>
             </w:r>
             <w:r>
               <w:rPr>
@@ -4334,6 +4804,14 @@
                 <w:sz w:val="20"/>
                 <w:szCs w:val="20"/>
               </w:rPr>
+              <w:t>d</w:t>
+            </w:r>
+            <w:r>
+              <w:rPr>
+                <w:rFonts w:ascii="Times New Roman" w:eastAsia="Times New Roman" w:hAnsi="Times New Roman"/>
+                <w:sz w:val="20"/>
+                <w:szCs w:val="20"/>
+              </w:rPr>
               <w:t>67</w:t>
             </w:r>
             <w:r>
@@ -4366,6 +4844,14 @@
                 <w:szCs w:val="20"/>
               </w:rPr>
               <w:t>&lt;Win</w:t>
+            </w:r>
+            <w:r>
+              <w:rPr>
+                <w:rFonts w:ascii="Times New Roman" w:eastAsia="Times New Roman" w:hAnsi="Times New Roman"/>
+                <w:sz w:val="20"/>
+                <w:szCs w:val="20"/>
+              </w:rPr>
+              <w:t>d</w:t>
             </w:r>
             <w:r>
               <w:rPr>
@@ -4441,6 +4927,14 @@
                 <w:sz w:val="20"/>
                 <w:szCs w:val="20"/>
               </w:rPr>
+              <w:t>d</w:t>
+            </w:r>
+            <w:r>
+              <w:rPr>
+                <w:rFonts w:ascii="Times New Roman" w:eastAsia="Times New Roman" w:hAnsi="Times New Roman"/>
+                <w:sz w:val="20"/>
+                <w:szCs w:val="20"/>
+              </w:rPr>
               <w:t>69</w:t>
             </w:r>
             <w:r>
@@ -4473,6 +4967,14 @@
                 <w:szCs w:val="20"/>
               </w:rPr>
               <w:t>&lt;Win</w:t>
+            </w:r>
+            <w:r>
+              <w:rPr>
+                <w:rFonts w:ascii="Times New Roman" w:eastAsia="Times New Roman" w:hAnsi="Times New Roman"/>
+                <w:sz w:val="20"/>
+                <w:szCs w:val="20"/>
+              </w:rPr>
+              <w:t>d</w:t>
             </w:r>
             <w:r>
               <w:rPr>
@@ -4567,6 +5069,14 @@
                 <w:sz w:val="20"/>
                 <w:szCs w:val="20"/>
               </w:rPr>
+              <w:t>d</w:t>
+            </w:r>
+            <w:r>
+              <w:rPr>
+                <w:rFonts w:ascii="Times New Roman" w:eastAsia="Times New Roman" w:hAnsi="Times New Roman"/>
+                <w:sz w:val="20"/>
+                <w:szCs w:val="20"/>
+              </w:rPr>
               <w:t>71</w:t>
             </w:r>
             <w:r>
@@ -4599,6 +5109,14 @@
                 <w:szCs w:val="20"/>
               </w:rPr>
               <w:t>&lt;Win</w:t>
+            </w:r>
+            <w:r>
+              <w:rPr>
+                <w:rFonts w:ascii="Times New Roman" w:eastAsia="Times New Roman" w:hAnsi="Times New Roman"/>
+                <w:sz w:val="20"/>
+                <w:szCs w:val="20"/>
+              </w:rPr>
+              <w:t>d</w:t>
             </w:r>
             <w:r>
               <w:rPr>
@@ -4676,6 +5194,14 @@
                 <w:sz w:val="20"/>
                 <w:szCs w:val="20"/>
               </w:rPr>
+              <w:t>d</w:t>
+            </w:r>
+            <w:r>
+              <w:rPr>
+                <w:rFonts w:ascii="Times New Roman" w:eastAsia="Times New Roman" w:hAnsi="Times New Roman"/>
+                <w:sz w:val="20"/>
+                <w:szCs w:val="20"/>
+              </w:rPr>
               <w:t>73</w:t>
             </w:r>
             <w:r>
@@ -4708,6 +5234,14 @@
                 <w:szCs w:val="20"/>
               </w:rPr>
               <w:t>&lt;Win</w:t>
+            </w:r>
+            <w:r>
+              <w:rPr>
+                <w:rFonts w:ascii="Times New Roman" w:eastAsia="Times New Roman" w:hAnsi="Times New Roman"/>
+                <w:sz w:val="20"/>
+                <w:szCs w:val="20"/>
+              </w:rPr>
+              <w:t>d</w:t>
             </w:r>
             <w:r>
               <w:rPr>
@@ -4752,7 +5286,7 @@
                 <w:sz w:val="20"/>
                 <w:szCs w:val="20"/>
               </w:rPr>
-              <w:t>&lt;Win</w:t>
+              <w:t>Win</w:t>
             </w:r>
             <w:r>
               <w:rPr>
@@ -4791,6 +5325,14 @@
                 <w:sz w:val="20"/>
                 <w:szCs w:val="20"/>
               </w:rPr>
+              <w:t>d</w:t>
+            </w:r>
+            <w:r>
+              <w:rPr>
+                <w:rFonts w:ascii="Times New Roman" w:eastAsia="Times New Roman" w:hAnsi="Times New Roman"/>
+                <w:sz w:val="20"/>
+                <w:szCs w:val="20"/>
+              </w:rPr>
               <w:t>75</w:t>
             </w:r>
             <w:r>
@@ -4823,6 +5365,14 @@
                 <w:szCs w:val="20"/>
               </w:rPr>
               <w:t>&lt;Win</w:t>
+            </w:r>
+            <w:r>
+              <w:rPr>
+                <w:rFonts w:ascii="Times New Roman" w:eastAsia="Times New Roman" w:hAnsi="Times New Roman"/>
+                <w:sz w:val="20"/>
+                <w:szCs w:val="20"/>
+              </w:rPr>
+              <w:t>d</w:t>
             </w:r>
             <w:r>
               <w:rPr>
@@ -4906,6 +5456,14 @@
                 <w:sz w:val="20"/>
                 <w:szCs w:val="20"/>
               </w:rPr>
+              <w:t>d</w:t>
+            </w:r>
+            <w:r>
+              <w:rPr>
+                <w:rFonts w:ascii="Times New Roman" w:eastAsia="Times New Roman" w:hAnsi="Times New Roman"/>
+                <w:sz w:val="20"/>
+                <w:szCs w:val="20"/>
+              </w:rPr>
               <w:t>77</w:t>
             </w:r>
             <w:r>
@@ -4941,6 +5499,14 @@
                 <w:szCs w:val="20"/>
               </w:rPr>
               <w:t>&lt;Win</w:t>
+            </w:r>
+            <w:r>
+              <w:rPr>
+                <w:rFonts w:ascii="Times New Roman" w:eastAsia="Times New Roman" w:hAnsi="Times New Roman"/>
+                <w:sz w:val="20"/>
+                <w:szCs w:val="20"/>
+              </w:rPr>
+              <w:t>d</w:t>
             </w:r>
             <w:r>
               <w:rPr>
@@ -5051,7 +5617,7 @@
                 <w:sz w:val="20"/>
                 <w:szCs w:val="20"/>
               </w:rPr>
-              <w:t>&lt;Win</w:t>
+              <w:t>Win</w:t>
             </w:r>
             <w:r>
               <w:rPr>
@@ -5094,6 +5660,14 @@
                 <w:sz w:val="20"/>
                 <w:szCs w:val="20"/>
               </w:rPr>
+              <w:t>d</w:t>
+            </w:r>
+            <w:r>
+              <w:rPr>
+                <w:rFonts w:ascii="Times New Roman" w:eastAsia="Times New Roman" w:hAnsi="Times New Roman"/>
+                <w:sz w:val="20"/>
+                <w:szCs w:val="20"/>
+              </w:rPr>
               <w:t>79</w:t>
             </w:r>
             <w:r>
@@ -5126,6 +5700,14 @@
                 <w:szCs w:val="20"/>
               </w:rPr>
               <w:t>&lt;Win</w:t>
+            </w:r>
+            <w:r>
+              <w:rPr>
+                <w:rFonts w:ascii="Times New Roman" w:eastAsia="Times New Roman" w:hAnsi="Times New Roman"/>
+                <w:sz w:val="20"/>
+                <w:szCs w:val="20"/>
+              </w:rPr>
+              <w:t>d</w:t>
             </w:r>
             <w:r>
               <w:rPr>
@@ -5205,6 +5787,14 @@
                 <w:sz w:val="20"/>
                 <w:szCs w:val="20"/>
               </w:rPr>
+              <w:t>d</w:t>
+            </w:r>
+            <w:r>
+              <w:rPr>
+                <w:rFonts w:ascii="Times New Roman" w:eastAsia="Times New Roman" w:hAnsi="Times New Roman"/>
+                <w:sz w:val="20"/>
+                <w:szCs w:val="20"/>
+              </w:rPr>
               <w:t>81</w:t>
             </w:r>
             <w:r>
@@ -5237,6 +5827,14 @@
                 <w:szCs w:val="20"/>
               </w:rPr>
               <w:t>&lt;Win</w:t>
+            </w:r>
+            <w:r>
+              <w:rPr>
+                <w:rFonts w:ascii="Times New Roman" w:eastAsia="Times New Roman" w:hAnsi="Times New Roman"/>
+                <w:sz w:val="20"/>
+                <w:szCs w:val="20"/>
+              </w:rPr>
+              <w:t>d</w:t>
             </w:r>
             <w:r>
               <w:rPr>
@@ -5326,6 +5924,14 @@
                 <w:sz w:val="20"/>
                 <w:szCs w:val="20"/>
               </w:rPr>
+              <w:t>d</w:t>
+            </w:r>
+            <w:r>
+              <w:rPr>
+                <w:rFonts w:ascii="Times New Roman" w:eastAsia="Times New Roman" w:hAnsi="Times New Roman"/>
+                <w:sz w:val="20"/>
+                <w:szCs w:val="20"/>
+              </w:rPr>
               <w:t>83</w:t>
             </w:r>
             <w:r>
@@ -5336,8 +5942,6 @@
               </w:rPr>
               <w:t>&gt;</w:t>
             </w:r>
-            <w:bookmarkStart w:id="11" w:name="_GoBack"/>
-            <w:bookmarkEnd w:id="11"/>
           </w:p>
         </w:tc>
         <w:tc>
@@ -5362,7 +5966,10 @@
         </w:tc>
       </w:tr>
     </w:tbl>
-    <w:p/>
+    <w:p>
+      <w:bookmarkStart w:id="11" w:name="_GoBack"/>
+      <w:bookmarkEnd w:id="11"/>
+    </w:p>
     <w:sectPr>
       <w:pgSz w:w="12240" w:h="15840"/>
       <w:pgMar w:top="1440" w:right="1440" w:bottom="1440" w:left="1440" w:header="720" w:footer="720" w:gutter="0"/>

</xml_diff>